<commit_message>
updated estimations and comments
</commit_message>
<xml_diff>
--- a/PozadavkyPGRF1_Task2_2023.docx
+++ b/PozadavkyPGRF1_Task2_2023.docx
@@ -394,6 +394,16 @@
                 <w:lang w:eastAsia="cs-CZ"/>
               </w:rPr>
             </w:pPr>
+            <w:r>
+              <w:rPr>
+                <w:rFonts w:ascii="Times New Roman" w:eastAsia="Times New Roman" w:hAnsi="Times New Roman" w:cs="Times New Roman"/>
+                <w:sz w:val="20"/>
+                <w:szCs w:val="20"/>
+                <w:highlight w:val="yellow"/>
+                <w:lang w:eastAsia="cs-CZ"/>
+              </w:rPr>
+              <w:t>P nebo p</w:t>
+            </w:r>
           </w:p>
         </w:tc>
         <w:tc>
@@ -663,6 +673,15 @@
                 <w:lang w:eastAsia="cs-CZ"/>
               </w:rPr>
             </w:pPr>
+            <w:r>
+              <w:rPr>
+                <w:rFonts w:ascii="Times New Roman" w:eastAsia="Times New Roman" w:hAnsi="Times New Roman" w:cs="Times New Roman"/>
+                <w:sz w:val="20"/>
+                <w:szCs w:val="20"/>
+                <w:lang w:eastAsia="cs-CZ"/>
+              </w:rPr>
+              <w:t>Pohled na to, jak bude polygon vypadat</w:t>
+            </w:r>
           </w:p>
         </w:tc>
       </w:tr>
@@ -1155,6 +1174,26 @@
                 <w:lang w:eastAsia="cs-CZ"/>
               </w:rPr>
             </w:pPr>
+            <w:r>
+              <w:rPr>
+                <w:rFonts w:ascii="Arial" w:eastAsia="Times New Roman" w:hAnsi="Arial" w:cs="Arial"/>
+                <w:sz w:val="20"/>
+                <w:szCs w:val="24"/>
+                <w:highlight w:val="yellow"/>
+                <w:lang w:eastAsia="cs-CZ"/>
+              </w:rPr>
+              <w:t xml:space="preserve">M nebo m + </w:t>
+            </w:r>
+            <w:r>
+              <w:rPr>
+                <w:rFonts w:ascii="Times New Roman" w:eastAsia="Times New Roman" w:hAnsi="Times New Roman" w:cs="Times New Roman"/>
+                <w:sz w:val="20"/>
+                <w:szCs w:val="20"/>
+                <w:highlight w:val="yellow"/>
+                <w:lang w:eastAsia="cs-CZ"/>
+              </w:rPr>
+              <w:t>Pravé tlačítko myší</w:t>
+            </w:r>
           </w:p>
         </w:tc>
         <w:tc>
@@ -1172,6 +1211,15 @@
                 <w:lang w:eastAsia="cs-CZ"/>
               </w:rPr>
             </w:pPr>
+            <w:r>
+              <w:rPr>
+                <w:rFonts w:ascii="Times New Roman" w:eastAsia="Times New Roman" w:hAnsi="Times New Roman" w:cs="Times New Roman"/>
+                <w:sz w:val="20"/>
+                <w:szCs w:val="20"/>
+                <w:lang w:eastAsia="cs-CZ"/>
+              </w:rPr>
+              <w:t xml:space="preserve">Vybrány druhu vyplňování se automatický vypíná po každém použití </w:t>
+            </w:r>
           </w:p>
         </w:tc>
       </w:tr>
@@ -1276,6 +1324,26 @@
                 <w:lang w:eastAsia="cs-CZ"/>
               </w:rPr>
             </w:pPr>
+            <w:r>
+              <w:rPr>
+                <w:rFonts w:ascii="Times New Roman" w:eastAsia="Times New Roman" w:hAnsi="Times New Roman" w:cs="Times New Roman"/>
+                <w:sz w:val="20"/>
+                <w:szCs w:val="20"/>
+                <w:highlight w:val="yellow"/>
+                <w:lang w:eastAsia="cs-CZ"/>
+              </w:rPr>
+              <w:t xml:space="preserve">N nebo n + </w:t>
+            </w:r>
+            <w:r>
+              <w:rPr>
+                <w:rFonts w:ascii="Times New Roman" w:eastAsia="Times New Roman" w:hAnsi="Times New Roman" w:cs="Times New Roman"/>
+                <w:sz w:val="20"/>
+                <w:szCs w:val="20"/>
+                <w:highlight w:val="yellow"/>
+                <w:lang w:eastAsia="cs-CZ"/>
+              </w:rPr>
+              <w:t>Pravé tlačítko myší</w:t>
+            </w:r>
           </w:p>
         </w:tc>
         <w:tc>
@@ -1294,6 +1362,15 @@
                 <w:lang w:eastAsia="cs-CZ"/>
               </w:rPr>
             </w:pPr>
+            <w:r>
+              <w:rPr>
+                <w:rFonts w:ascii="Times New Roman" w:eastAsia="Times New Roman" w:hAnsi="Times New Roman" w:cs="Times New Roman"/>
+                <w:sz w:val="20"/>
+                <w:szCs w:val="20"/>
+                <w:lang w:eastAsia="cs-CZ"/>
+              </w:rPr>
+              <w:t>Vybrány druhu vyplňování se automatický vypíná po každém použití</w:t>
+            </w:r>
           </w:p>
         </w:tc>
       </w:tr>
@@ -1303,7 +1380,6 @@
         </w:trPr>
         <w:tc>
           <w:tcPr>
-            <w:cnfStyle w:val="001000000000" w:firstRow="0" w:lastRow="0" w:firstColumn="1" w:lastColumn="0" w:oddVBand="0" w:evenVBand="0" w:oddHBand="0" w:evenHBand="0" w:firstRowFirstColumn="0" w:firstRowLastColumn="0" w:lastRowFirstColumn="0" w:lastRowLastColumn="0"/>
             <w:tcW w:w="1980" w:type="dxa"/>
             <w:vMerge w:val="restart"/>
             <w:shd w:val="clear" w:color="auto" w:fill="FFFFFF" w:themeFill="background1"/>
@@ -1311,6 +1387,7 @@
           </w:tcPr>
           <w:p>
             <w:pPr>
+              <w:cnfStyle w:val="001000000000" w:firstRow="0" w:lastRow="0" w:firstColumn="1" w:lastColumn="0" w:oddVBand="0" w:evenVBand="0" w:oddHBand="0" w:evenHBand="0" w:firstRowFirstColumn="0" w:firstRowLastColumn="0" w:lastRowFirstColumn="0" w:lastRowLastColumn="0"/>
               <w:rPr>
                 <w:rFonts w:ascii="Arial" w:eastAsia="Times New Roman" w:hAnsi="Arial" w:cs="Arial"/>
                 <w:b w:val="0"/>
@@ -1350,7 +1427,6 @@
           </w:tcPr>
           <w:p>
             <w:pPr>
-              <w:cnfStyle w:val="000000000000" w:firstRow="0" w:lastRow="0" w:firstColumn="0" w:lastColumn="0" w:oddVBand="0" w:evenVBand="0" w:oddHBand="0" w:evenHBand="0" w:firstRowFirstColumn="0" w:firstRowLastColumn="0" w:lastRowFirstColumn="0" w:lastRowLastColumn="0"/>
               <w:rPr>
                 <w:rFonts w:ascii="Arial" w:eastAsia="Times New Roman" w:hAnsi="Arial" w:cs="Arial"/>
                 <w:sz w:val="20"/>
@@ -1377,7 +1453,6 @@
           </w:tcPr>
           <w:p>
             <w:pPr>
-              <w:cnfStyle w:val="000000000000" w:firstRow="0" w:lastRow="0" w:firstColumn="0" w:lastColumn="0" w:oddVBand="0" w:evenVBand="0" w:oddHBand="0" w:evenHBand="0" w:firstRowFirstColumn="0" w:firstRowLastColumn="0" w:lastRowFirstColumn="0" w:lastRowLastColumn="0"/>
               <w:rPr>
                 <w:rFonts w:ascii="Arial" w:eastAsia="Times New Roman" w:hAnsi="Arial" w:cs="Arial"/>
                 <w:sz w:val="20"/>
@@ -1406,15 +1481,34 @@
           </w:tcPr>
           <w:p>
             <w:pPr>
-              <w:cnfStyle w:val="000000000000" w:firstRow="0" w:lastRow="0" w:firstColumn="0" w:lastColumn="0" w:oddVBand="0" w:evenVBand="0" w:oddHBand="0" w:evenHBand="0" w:firstRowFirstColumn="0" w:firstRowLastColumn="0" w:lastRowFirstColumn="0" w:lastRowLastColumn="0"/>
-              <w:rPr>
-                <w:rFonts w:ascii="Times New Roman" w:eastAsia="Times New Roman" w:hAnsi="Times New Roman" w:cs="Times New Roman"/>
-                <w:sz w:val="20"/>
-                <w:szCs w:val="20"/>
-                <w:highlight w:val="yellow"/>
-                <w:lang w:eastAsia="cs-CZ"/>
-              </w:rPr>
-            </w:pPr>
+              <w:rPr>
+                <w:rFonts w:ascii="Times New Roman" w:eastAsia="Times New Roman" w:hAnsi="Times New Roman" w:cs="Times New Roman"/>
+                <w:sz w:val="20"/>
+                <w:szCs w:val="20"/>
+                <w:highlight w:val="yellow"/>
+                <w:lang w:eastAsia="cs-CZ"/>
+              </w:rPr>
+            </w:pPr>
+            <w:r>
+              <w:rPr>
+                <w:rFonts w:ascii="Times New Roman" w:eastAsia="Times New Roman" w:hAnsi="Times New Roman" w:cs="Times New Roman"/>
+                <w:sz w:val="20"/>
+                <w:szCs w:val="20"/>
+                <w:highlight w:val="yellow"/>
+                <w:lang w:eastAsia="cs-CZ"/>
+              </w:rPr>
+              <w:t xml:space="preserve">B nebo b + </w:t>
+            </w:r>
+            <w:r>
+              <w:rPr>
+                <w:rFonts w:ascii="Times New Roman" w:eastAsia="Times New Roman" w:hAnsi="Times New Roman" w:cs="Times New Roman"/>
+                <w:sz w:val="20"/>
+                <w:szCs w:val="20"/>
+                <w:highlight w:val="yellow"/>
+                <w:lang w:eastAsia="cs-CZ"/>
+              </w:rPr>
+              <w:t>Pravé tlačítko myší</w:t>
+            </w:r>
           </w:p>
         </w:tc>
         <w:tc>
@@ -1425,14 +1519,22 @@
           </w:tcPr>
           <w:p>
             <w:pPr>
-              <w:cnfStyle w:val="000000000000" w:firstRow="0" w:lastRow="0" w:firstColumn="0" w:lastColumn="0" w:oddVBand="0" w:evenVBand="0" w:oddHBand="0" w:evenHBand="0" w:firstRowFirstColumn="0" w:firstRowLastColumn="0" w:lastRowFirstColumn="0" w:lastRowLastColumn="0"/>
-              <w:rPr>
-                <w:rFonts w:ascii="Times New Roman" w:eastAsia="Times New Roman" w:hAnsi="Times New Roman" w:cs="Times New Roman"/>
-                <w:sz w:val="20"/>
-                <w:szCs w:val="20"/>
-                <w:lang w:eastAsia="cs-CZ"/>
-              </w:rPr>
-            </w:pPr>
+              <w:rPr>
+                <w:rFonts w:ascii="Times New Roman" w:eastAsia="Times New Roman" w:hAnsi="Times New Roman" w:cs="Times New Roman"/>
+                <w:sz w:val="20"/>
+                <w:szCs w:val="20"/>
+                <w:lang w:eastAsia="cs-CZ"/>
+              </w:rPr>
+            </w:pPr>
+            <w:r>
+              <w:rPr>
+                <w:rFonts w:ascii="Times New Roman" w:eastAsia="Times New Roman" w:hAnsi="Times New Roman" w:cs="Times New Roman"/>
+                <w:sz w:val="20"/>
+                <w:szCs w:val="20"/>
+                <w:lang w:eastAsia="cs-CZ"/>
+              </w:rPr>
+              <w:t>Vybrány druhu vyplňování se automatický vypíná po každém použití</w:t>
+            </w:r>
           </w:p>
         </w:tc>
       </w:tr>
@@ -2055,6 +2157,38 @@
                 <w:lang w:eastAsia="cs-CZ"/>
               </w:rPr>
             </w:pPr>
+            <w:r>
+              <w:rPr>
+                <w:rFonts w:ascii="Times New Roman" w:eastAsia="Times New Roman" w:hAnsi="Times New Roman" w:cs="Times New Roman"/>
+                <w:sz w:val="20"/>
+                <w:szCs w:val="20"/>
+                <w:highlight w:val="yellow"/>
+                <w:lang w:eastAsia="cs-CZ"/>
+              </w:rPr>
+              <w:t>O nebo o pro změnu režimy</w:t>
+            </w:r>
+          </w:p>
+          <w:p>
+            <w:pPr>
+              <w:cnfStyle w:val="000000100000" w:firstRow="0" w:lastRow="0" w:firstColumn="0" w:lastColumn="0" w:oddVBand="0" w:evenVBand="0" w:oddHBand="1" w:evenHBand="0" w:firstRowFirstColumn="0" w:firstRowLastColumn="0" w:lastRowFirstColumn="0" w:lastRowLastColumn="0"/>
+              <w:rPr>
+                <w:rFonts w:ascii="Times New Roman" w:eastAsia="Times New Roman" w:hAnsi="Times New Roman" w:cs="Times New Roman"/>
+                <w:sz w:val="20"/>
+                <w:szCs w:val="20"/>
+                <w:highlight w:val="yellow"/>
+                <w:lang w:eastAsia="cs-CZ"/>
+              </w:rPr>
+            </w:pPr>
+            <w:r>
+              <w:rPr>
+                <w:rFonts w:ascii="Times New Roman" w:eastAsia="Times New Roman" w:hAnsi="Times New Roman" w:cs="Times New Roman"/>
+                <w:sz w:val="20"/>
+                <w:szCs w:val="20"/>
+                <w:highlight w:val="yellow"/>
+                <w:lang w:eastAsia="cs-CZ"/>
+              </w:rPr>
+              <w:t>E nebo e pro ořezání</w:t>
+            </w:r>
           </w:p>
         </w:tc>
         <w:tc>
@@ -2151,7 +2285,7 @@
                 <w:highlight w:val="yellow"/>
                 <w:lang w:eastAsia="cs-CZ"/>
               </w:rPr>
-              <w:t>0.5</w:t>
+              <w:t>1</w:t>
             </w:r>
           </w:p>
         </w:tc>
@@ -2171,6 +2305,16 @@
                 <w:lang w:eastAsia="cs-CZ"/>
               </w:rPr>
             </w:pPr>
+            <w:r>
+              <w:rPr>
+                <w:rFonts w:ascii="Times New Roman" w:eastAsia="Times New Roman" w:hAnsi="Times New Roman" w:cs="Times New Roman"/>
+                <w:sz w:val="20"/>
+                <w:szCs w:val="20"/>
+                <w:highlight w:val="yellow"/>
+                <w:lang w:eastAsia="cs-CZ"/>
+              </w:rPr>
+              <w:t>Pravé tlačítko myší bez výběru režimy vyplňování</w:t>
+            </w:r>
           </w:p>
         </w:tc>
         <w:tc>
@@ -2266,17 +2410,7 @@
                 <w:highlight w:val="yellow"/>
                 <w:lang w:eastAsia="cs-CZ"/>
               </w:rPr>
-              <w:t>0.</w:t>
-            </w:r>
-            <w:r>
-              <w:rPr>
-                <w:rFonts w:ascii="Arial" w:eastAsia="Times New Roman" w:hAnsi="Arial" w:cs="Arial"/>
-                <w:sz w:val="20"/>
-                <w:szCs w:val="24"/>
-                <w:highlight w:val="yellow"/>
-                <w:lang w:eastAsia="cs-CZ"/>
-              </w:rPr>
-              <w:t>2</w:t>
+              <w:t>0.3</w:t>
             </w:r>
           </w:p>
         </w:tc>
@@ -2296,6 +2430,68 @@
                 <w:lang w:eastAsia="cs-CZ"/>
               </w:rPr>
             </w:pPr>
+            <w:r>
+              <w:rPr>
+                <w:rFonts w:ascii="Times New Roman" w:eastAsia="Times New Roman" w:hAnsi="Times New Roman" w:cs="Times New Roman"/>
+                <w:sz w:val="20"/>
+                <w:szCs w:val="20"/>
+                <w:highlight w:val="yellow"/>
+                <w:lang w:eastAsia="cs-CZ"/>
+              </w:rPr>
+              <w:t>I</w:t>
+            </w:r>
+            <w:r>
+              <w:rPr>
+                <w:rFonts w:ascii="Times New Roman" w:eastAsia="Times New Roman" w:hAnsi="Times New Roman" w:cs="Times New Roman"/>
+                <w:sz w:val="20"/>
+                <w:szCs w:val="20"/>
+                <w:highlight w:val="yellow"/>
+                <w:lang w:eastAsia="cs-CZ"/>
+              </w:rPr>
+              <w:t xml:space="preserve"> nebo </w:t>
+            </w:r>
+            <w:r>
+              <w:rPr>
+                <w:rFonts w:ascii="Times New Roman" w:eastAsia="Times New Roman" w:hAnsi="Times New Roman" w:cs="Times New Roman"/>
+                <w:sz w:val="20"/>
+                <w:szCs w:val="20"/>
+                <w:highlight w:val="yellow"/>
+                <w:lang w:eastAsia="cs-CZ"/>
+              </w:rPr>
+              <w:t>i</w:t>
+            </w:r>
+            <w:r>
+              <w:rPr>
+                <w:rFonts w:ascii="Times New Roman" w:eastAsia="Times New Roman" w:hAnsi="Times New Roman" w:cs="Times New Roman"/>
+                <w:sz w:val="20"/>
+                <w:szCs w:val="20"/>
+                <w:highlight w:val="yellow"/>
+                <w:lang w:eastAsia="cs-CZ"/>
+              </w:rPr>
+              <w:t xml:space="preserve"> pro změnu režimy</w:t>
+            </w:r>
+          </w:p>
+          <w:p>
+            <w:pPr>
+              <w:cnfStyle w:val="000000100000" w:firstRow="0" w:lastRow="0" w:firstColumn="0" w:lastColumn="0" w:oddVBand="0" w:evenVBand="0" w:oddHBand="1" w:evenHBand="0" w:firstRowFirstColumn="0" w:firstRowLastColumn="0" w:lastRowFirstColumn="0" w:lastRowLastColumn="0"/>
+              <w:rPr>
+                <w:rFonts w:ascii="Times New Roman" w:eastAsia="Times New Roman" w:hAnsi="Times New Roman" w:cs="Times New Roman"/>
+                <w:sz w:val="20"/>
+                <w:szCs w:val="20"/>
+                <w:highlight w:val="yellow"/>
+                <w:lang w:eastAsia="cs-CZ"/>
+              </w:rPr>
+            </w:pPr>
+            <w:r>
+              <w:rPr>
+                <w:rFonts w:ascii="Times New Roman" w:eastAsia="Times New Roman" w:hAnsi="Times New Roman" w:cs="Times New Roman"/>
+                <w:sz w:val="20"/>
+                <w:szCs w:val="20"/>
+                <w:highlight w:val="yellow"/>
+                <w:lang w:eastAsia="cs-CZ"/>
+              </w:rPr>
+              <w:t>E nebo e pro ořezání</w:t>
+            </w:r>
           </w:p>
         </w:tc>
         <w:tc>
@@ -2420,6 +2616,16 @@
                 <w:lang w:eastAsia="cs-CZ"/>
               </w:rPr>
             </w:pPr>
+            <w:r>
+              <w:rPr>
+                <w:rFonts w:ascii="Times New Roman" w:eastAsia="Times New Roman" w:hAnsi="Times New Roman" w:cs="Times New Roman"/>
+                <w:sz w:val="20"/>
+                <w:szCs w:val="20"/>
+                <w:highlight w:val="yellow"/>
+                <w:lang w:eastAsia="cs-CZ"/>
+              </w:rPr>
+              <w:t>R nebo r</w:t>
+            </w:r>
           </w:p>
         </w:tc>
         <w:tc>
@@ -2629,7 +2835,7 @@
                 <w:highlight w:val="yellow"/>
                 <w:lang w:eastAsia="cs-CZ"/>
               </w:rPr>
-              <w:t>0.5</w:t>
+              <w:t>1</w:t>
             </w:r>
           </w:p>
         </w:tc>
@@ -2751,6 +2957,16 @@
                 <w:lang w:eastAsia="cs-CZ"/>
               </w:rPr>
             </w:pPr>
+            <w:r>
+              <w:rPr>
+                <w:rFonts w:ascii="Times New Roman" w:eastAsia="Times New Roman" w:hAnsi="Times New Roman" w:cs="Times New Roman"/>
+                <w:sz w:val="20"/>
+                <w:szCs w:val="20"/>
+                <w:highlight w:val="yellow"/>
+                <w:lang w:eastAsia="cs-CZ"/>
+              </w:rPr>
+              <w:t>C nebo c</w:t>
+            </w:r>
           </w:p>
         </w:tc>
         <w:tc>
@@ -3199,7 +3415,7 @@
                 <w:szCs w:val="24"/>
                 <w:lang w:eastAsia="cs-CZ"/>
               </w:rPr>
-              <w:t>0.5</w:t>
+              <w:t>0.7</w:t>
             </w:r>
           </w:p>
         </w:tc>
@@ -3219,6 +3435,16 @@
                 <w:lang w:eastAsia="cs-CZ"/>
               </w:rPr>
             </w:pPr>
+            <w:r>
+              <w:rPr>
+                <w:rFonts w:ascii="Times New Roman" w:eastAsia="Times New Roman" w:hAnsi="Times New Roman" w:cs="Times New Roman"/>
+                <w:sz w:val="20"/>
+                <w:szCs w:val="20"/>
+                <w:highlight w:val="yellow"/>
+                <w:lang w:eastAsia="cs-CZ"/>
+              </w:rPr>
+              <w:t>Pravé tlačítko myší</w:t>
+            </w:r>
           </w:p>
         </w:tc>
         <w:tc>
@@ -3547,7 +3773,6 @@
                 <w:szCs w:val="24"/>
                 <w:lang w:eastAsia="cs-CZ"/>
               </w:rPr>
-              <w:lastRenderedPageBreak/>
               <w:t>Vlastní rozšíření</w:t>
             </w:r>
           </w:p>
@@ -3613,6 +3838,108 @@
                 <w:lang w:eastAsia="cs-CZ"/>
               </w:rPr>
             </w:pPr>
+            <w:r>
+              <w:rPr>
+                <w:rFonts w:ascii="Times New Roman" w:eastAsia="Times New Roman" w:hAnsi="Times New Roman" w:cs="Times New Roman"/>
+                <w:sz w:val="20"/>
+                <w:szCs w:val="20"/>
+                <w:lang w:eastAsia="cs-CZ"/>
+              </w:rPr>
+              <w:t>L nebo l pro výběr režimy</w:t>
+            </w:r>
+          </w:p>
+          <w:p>
+            <w:pPr>
+              <w:cnfStyle w:val="000000000000" w:firstRow="0" w:lastRow="0" w:firstColumn="0" w:lastColumn="0" w:oddVBand="0" w:evenVBand="0" w:oddHBand="0" w:evenHBand="0" w:firstRowFirstColumn="0" w:firstRowLastColumn="0" w:lastRowFirstColumn="0" w:lastRowLastColumn="0"/>
+              <w:rPr>
+                <w:rFonts w:ascii="Times New Roman" w:eastAsia="Times New Roman" w:hAnsi="Times New Roman" w:cs="Times New Roman"/>
+                <w:sz w:val="20"/>
+                <w:szCs w:val="20"/>
+                <w:lang w:eastAsia="cs-CZ"/>
+              </w:rPr>
+            </w:pPr>
+            <w:proofErr w:type="gramStart"/>
+            <w:r>
+              <w:rPr>
+                <w:rFonts w:ascii="Times New Roman" w:eastAsia="Times New Roman" w:hAnsi="Times New Roman" w:cs="Times New Roman"/>
+                <w:sz w:val="20"/>
+                <w:szCs w:val="20"/>
+                <w:lang w:eastAsia="cs-CZ"/>
+              </w:rPr>
+              <w:t>A nebo</w:t>
+            </w:r>
+            <w:proofErr w:type="gramEnd"/>
+            <w:r>
+              <w:rPr>
+                <w:rFonts w:ascii="Times New Roman" w:eastAsia="Times New Roman" w:hAnsi="Times New Roman" w:cs="Times New Roman"/>
+                <w:sz w:val="20"/>
+                <w:szCs w:val="20"/>
+                <w:lang w:eastAsia="cs-CZ"/>
+              </w:rPr>
+              <w:t xml:space="preserve"> a pro přidaní nového polygonu</w:t>
+            </w:r>
+          </w:p>
+          <w:p>
+            <w:pPr>
+              <w:cnfStyle w:val="000000000000" w:firstRow="0" w:lastRow="0" w:firstColumn="0" w:lastColumn="0" w:oddVBand="0" w:evenVBand="0" w:oddHBand="0" w:evenHBand="0" w:firstRowFirstColumn="0" w:firstRowLastColumn="0" w:lastRowFirstColumn="0" w:lastRowLastColumn="0"/>
+              <w:rPr>
+                <w:rFonts w:ascii="Times New Roman" w:eastAsia="Times New Roman" w:hAnsi="Times New Roman" w:cs="Times New Roman"/>
+                <w:sz w:val="20"/>
+                <w:szCs w:val="20"/>
+                <w:lang w:eastAsia="cs-CZ"/>
+              </w:rPr>
+            </w:pPr>
+            <w:r>
+              <w:rPr>
+                <w:rFonts w:ascii="Times New Roman" w:eastAsia="Times New Roman" w:hAnsi="Times New Roman" w:cs="Times New Roman"/>
+                <w:sz w:val="20"/>
+                <w:szCs w:val="20"/>
+                <w:lang w:eastAsia="cs-CZ"/>
+              </w:rPr>
+              <w:t xml:space="preserve">Čísla pro výběr polygonu pro </w:t>
+            </w:r>
+            <w:proofErr w:type="spellStart"/>
+            <w:r>
+              <w:rPr>
+                <w:rFonts w:ascii="Times New Roman" w:eastAsia="Times New Roman" w:hAnsi="Times New Roman" w:cs="Times New Roman"/>
+                <w:sz w:val="20"/>
+                <w:szCs w:val="20"/>
+                <w:lang w:eastAsia="cs-CZ"/>
+              </w:rPr>
+              <w:t>rasterizace</w:t>
+            </w:r>
+            <w:proofErr w:type="spellEnd"/>
+          </w:p>
+          <w:p>
+            <w:pPr>
+              <w:cnfStyle w:val="000000000000" w:firstRow="0" w:lastRow="0" w:firstColumn="0" w:lastColumn="0" w:oddVBand="0" w:evenVBand="0" w:oddHBand="0" w:evenHBand="0" w:firstRowFirstColumn="0" w:firstRowLastColumn="0" w:lastRowFirstColumn="0" w:lastRowLastColumn="0"/>
+              <w:rPr>
+                <w:rFonts w:ascii="Times New Roman" w:eastAsia="Times New Roman" w:hAnsi="Times New Roman" w:cs="Times New Roman"/>
+                <w:sz w:val="20"/>
+                <w:szCs w:val="20"/>
+                <w:lang w:eastAsia="cs-CZ"/>
+              </w:rPr>
+            </w:pPr>
+            <w:r>
+              <w:rPr>
+                <w:rFonts w:ascii="Times New Roman" w:eastAsia="Times New Roman" w:hAnsi="Times New Roman" w:cs="Times New Roman"/>
+                <w:sz w:val="20"/>
+                <w:szCs w:val="20"/>
+                <w:lang w:eastAsia="cs-CZ"/>
+              </w:rPr>
+              <w:t xml:space="preserve">B nebo b + pravé tlačítko myší pro </w:t>
+            </w:r>
+            <w:proofErr w:type="spellStart"/>
+            <w:r>
+              <w:rPr>
+                <w:rFonts w:ascii="Times New Roman" w:eastAsia="Times New Roman" w:hAnsi="Times New Roman" w:cs="Times New Roman"/>
+                <w:sz w:val="20"/>
+                <w:szCs w:val="20"/>
+                <w:lang w:eastAsia="cs-CZ"/>
+              </w:rPr>
+              <w:t>rasterizace</w:t>
+            </w:r>
+            <w:proofErr w:type="spellEnd"/>
           </w:p>
         </w:tc>
         <w:tc>

</xml_diff>